<commit_message>
Actualización Sprint 1 - SoluWeb
</commit_message>
<xml_diff>
--- a/Sprint1_Equipo_Soluweb.docx
+++ b/Sprint1_Equipo_Soluweb.docx
@@ -2002,8 +2002,8 @@
         </w:rPr>
         <w:drawing>
           <wp:inline distT="0" distB="0" distL="0" distR="0">
-            <wp:extent cx="5943600" cy="2895600"/>
-            <wp:effectExtent l="0" t="0" r="0" b="0"/>
+            <wp:extent cx="5772150" cy="2619375"/>
+            <wp:effectExtent l="0" t="0" r="0" b="9525"/>
             <wp:docPr id="26" name="image3.png"/>
             <wp:cNvGraphicFramePr/>
             <a:graphic xmlns:a="http://schemas.openxmlformats.org/drawingml/2006/main">
@@ -2023,7 +2023,7 @@
                   <pic:spPr>
                     <a:xfrm>
                       <a:off x="0" y="0"/>
-                      <a:ext cx="5943600" cy="2895600"/>
+                      <a:ext cx="5772150" cy="2619375"/>
                     </a:xfrm>
                     <a:prstGeom prst="rect">
                       <a:avLst/>
@@ -2066,28 +2066,33 @@
     <w:p>
       <w:pPr>
         <w:jc w:val="center"/>
-      </w:pPr>
-      <w:r>
-        <w:rPr>
+        <w:rPr>
+          <w:i/>
+        </w:rPr>
+      </w:pPr>
+      <w:r>
+        <w:rPr>
+          <w:i/>
           <w:noProof/>
           <w:lang w:val="es-CO"/>
         </w:rPr>
         <w:drawing>
-          <wp:inline distT="0" distB="0" distL="0" distR="0">
-            <wp:extent cx="5943600" cy="3375660"/>
-            <wp:effectExtent l="0" t="0" r="0" b="0"/>
-            <wp:docPr id="25" name="image2.jpg"/>
-            <wp:cNvGraphicFramePr/>
+          <wp:inline distT="0" distB="0" distL="0" distR="0" wp14:anchorId="28722F62" wp14:editId="01E2AEDC">
+            <wp:extent cx="5369981" cy="3715385"/>
+            <wp:effectExtent l="0" t="0" r="2540" b="0"/>
+            <wp:docPr id="3" name="Imagen 3"/>
+            <wp:cNvGraphicFramePr>
+              <a:graphicFrameLocks xmlns:a="http://schemas.openxmlformats.org/drawingml/2006/main" noChangeAspect="1"/>
+            </wp:cNvGraphicFramePr>
             <a:graphic xmlns:a="http://schemas.openxmlformats.org/drawingml/2006/main">
               <a:graphicData uri="http://schemas.openxmlformats.org/drawingml/2006/picture">
                 <pic:pic xmlns:pic="http://schemas.openxmlformats.org/drawingml/2006/picture">
                   <pic:nvPicPr>
-                    <pic:cNvPr id="0" name="image2.jpg"/>
-                    <pic:cNvPicPr preferRelativeResize="0"/>
+                    <pic:cNvPr id="1" name=""/>
+                    <pic:cNvPicPr/>
                   </pic:nvPicPr>
                   <pic:blipFill>
                     <a:blip r:embed="rId9"/>
-                    <a:srcRect/>
                     <a:stretch>
                       <a:fillRect/>
                     </a:stretch>
@@ -2095,12 +2100,11 @@
                   <pic:spPr>
                     <a:xfrm>
                       <a:off x="0" y="0"/>
-                      <a:ext cx="5943600" cy="3375660"/>
+                      <a:ext cx="5380616" cy="3722743"/>
                     </a:xfrm>
                     <a:prstGeom prst="rect">
                       <a:avLst/>
                     </a:prstGeom>
-                    <a:ln/>
                   </pic:spPr>
                 </pic:pic>
               </a:graphicData>
@@ -2502,8 +2506,6 @@
           <w:b/>
         </w:rPr>
       </w:pPr>
-      <w:bookmarkStart w:id="8" w:name="_GoBack"/>
-      <w:bookmarkEnd w:id="8"/>
       <w:r>
         <w:rPr>
           <w:b/>
@@ -2532,632 +2534,35 @@
     </w:p>
     <w:p>
       <w:pPr>
-        <w:jc w:val="center"/>
-      </w:pPr>
-    </w:p>
-    <w:p>
-      <w:pPr>
-        <w:jc w:val="center"/>
-        <w:rPr>
-          <w:i/>
-        </w:rPr>
-      </w:pPr>
-      <w:r>
-        <w:rPr>
-          <w:i/>
-        </w:rPr>
-        <w:t>Fork y copia del link para el clone.</w:t>
-      </w:r>
-    </w:p>
-    <w:p>
-      <w:pPr>
-        <w:jc w:val="center"/>
-        <w:rPr>
-          <w:i/>
-        </w:rPr>
-      </w:pPr>
-    </w:p>
-    <w:p>
-      <w:pPr>
-        <w:jc w:val="center"/>
-        <w:rPr>
-          <w:i/>
-        </w:rPr>
-      </w:pPr>
-      <w:r>
-        <w:rPr>
-          <w:i/>
-        </w:rPr>
-        <w:t>Nueva rama Feature_CS</w:t>
-      </w:r>
-    </w:p>
-    <w:p>
-      <w:pPr>
-        <w:jc w:val="center"/>
-        <w:rPr>
-          <w:i/>
-        </w:rPr>
-      </w:pPr>
-    </w:p>
-    <w:p>
-      <w:pPr>
-        <w:jc w:val="center"/>
-        <w:rPr>
-          <w:i/>
-        </w:rPr>
-      </w:pPr>
-      <w:r>
-        <w:rPr>
-          <w:i/>
-        </w:rPr>
-        <w:t>Operaciones de cambios</w:t>
-      </w:r>
-    </w:p>
-    <w:p>
-      <w:pPr>
-        <w:jc w:val="center"/>
-        <w:rPr>
-          <w:i/>
-        </w:rPr>
-      </w:pPr>
-    </w:p>
-    <w:p>
-      <w:pPr>
-        <w:jc w:val="center"/>
-        <w:rPr>
-          <w:i/>
-        </w:rPr>
-      </w:pPr>
-      <w:r>
-        <w:rPr>
-          <w:i/>
-        </w:rPr>
-        <w:t>Contribución final</w:t>
-      </w:r>
-    </w:p>
-    <w:p>
-      <w:pPr>
-        <w:jc w:val="center"/>
-      </w:pPr>
-    </w:p>
-    <w:p>
-      <w:pPr>
-        <w:jc w:val="center"/>
-      </w:pPr>
-    </w:p>
-    <w:p>
-      <w:pPr>
-        <w:jc w:val="center"/>
-      </w:pPr>
-    </w:p>
-    <w:p>
-      <w:pPr>
-        <w:jc w:val="center"/>
-      </w:pPr>
-    </w:p>
-    <w:p>
-      <w:pPr>
-        <w:jc w:val="center"/>
-      </w:pPr>
-    </w:p>
-    <w:p>
-      <w:pPr>
-        <w:jc w:val="center"/>
-      </w:pPr>
-    </w:p>
-    <w:p>
-      <w:pPr>
-        <w:rPr>
-          <w:b/>
-        </w:rPr>
-      </w:pPr>
-      <w:r>
-        <w:rPr>
-          <w:b/>
-        </w:rPr>
-        <w:t xml:space="preserve">Pull Request </w:t>
-      </w:r>
-      <w:r>
-        <w:rPr>
-          <w:b/>
-        </w:rPr>
-        <w:t>–</w:t>
-      </w:r>
-      <w:r>
-        <w:rPr>
-          <w:b/>
-        </w:rPr>
-        <w:t xml:space="preserve"> </w:t>
-      </w:r>
-      <w:r>
-        <w:rPr>
-          <w:b/>
-        </w:rPr>
-        <w:t>Slayder Rivera</w:t>
-      </w:r>
-    </w:p>
-    <w:p>
-      <w:pPr>
-        <w:jc w:val="center"/>
-      </w:pPr>
-    </w:p>
-    <w:p>
-      <w:pPr>
-        <w:jc w:val="center"/>
-        <w:rPr>
-          <w:i/>
-        </w:rPr>
-      </w:pPr>
-      <w:r>
-        <w:rPr>
-          <w:i/>
-        </w:rPr>
-        <w:t>Fork y copia del link para el clone.</w:t>
-      </w:r>
-    </w:p>
-    <w:p>
-      <w:pPr>
-        <w:jc w:val="center"/>
-        <w:rPr>
-          <w:i/>
-        </w:rPr>
-      </w:pPr>
-    </w:p>
-    <w:p>
-      <w:pPr>
-        <w:jc w:val="center"/>
-        <w:rPr>
-          <w:i/>
-        </w:rPr>
-      </w:pPr>
-      <w:r>
-        <w:rPr>
-          <w:i/>
-        </w:rPr>
-        <w:t>Nueva rama Feature_CS</w:t>
-      </w:r>
-    </w:p>
-    <w:p>
-      <w:pPr>
-        <w:jc w:val="center"/>
-        <w:rPr>
-          <w:i/>
-        </w:rPr>
-      </w:pPr>
-    </w:p>
-    <w:p>
-      <w:pPr>
-        <w:jc w:val="center"/>
-        <w:rPr>
-          <w:i/>
-        </w:rPr>
-      </w:pPr>
-      <w:r>
-        <w:rPr>
-          <w:i/>
-        </w:rPr>
-        <w:t>Operaciones de cambios</w:t>
-      </w:r>
-    </w:p>
-    <w:p>
-      <w:pPr>
-        <w:jc w:val="center"/>
-        <w:rPr>
-          <w:i/>
-        </w:rPr>
-      </w:pPr>
-    </w:p>
-    <w:p>
-      <w:pPr>
-        <w:jc w:val="center"/>
-        <w:rPr>
-          <w:i/>
-        </w:rPr>
-      </w:pPr>
-      <w:r>
-        <w:rPr>
-          <w:i/>
-        </w:rPr>
-        <w:t>Contribución final</w:t>
-      </w:r>
-    </w:p>
-    <w:p>
-      <w:pPr>
-        <w:jc w:val="center"/>
-      </w:pPr>
-    </w:p>
-    <w:p>
-      <w:pPr>
-        <w:jc w:val="center"/>
-      </w:pPr>
-    </w:p>
-    <w:p>
-      <w:pPr>
-        <w:jc w:val="center"/>
-      </w:pPr>
-    </w:p>
-    <w:p>
-      <w:pPr>
-        <w:rPr>
-          <w:b/>
-        </w:rPr>
-      </w:pPr>
-      <w:r>
-        <w:rPr>
-          <w:b/>
-        </w:rPr>
-        <w:t xml:space="preserve">Pull Request </w:t>
-      </w:r>
-      <w:r>
-        <w:rPr>
-          <w:b/>
-        </w:rPr>
-        <w:t>–</w:t>
-      </w:r>
-      <w:r>
-        <w:rPr>
-          <w:b/>
-        </w:rPr>
-        <w:t xml:space="preserve"> </w:t>
-      </w:r>
-      <w:r>
-        <w:rPr>
-          <w:b/>
-        </w:rPr>
-        <w:t>Luis Fernando Ortiz</w:t>
-      </w:r>
-    </w:p>
-    <w:p>
-      <w:pPr>
-        <w:jc w:val="center"/>
-      </w:pPr>
-    </w:p>
-    <w:p>
-      <w:pPr>
-        <w:jc w:val="center"/>
-        <w:rPr>
-          <w:i/>
-        </w:rPr>
-      </w:pPr>
-      <w:r>
-        <w:rPr>
-          <w:i/>
-        </w:rPr>
-        <w:t>Fork y copia del link para el clone.</w:t>
-      </w:r>
-    </w:p>
-    <w:p>
-      <w:pPr>
-        <w:jc w:val="center"/>
-        <w:rPr>
-          <w:i/>
-        </w:rPr>
-      </w:pPr>
-    </w:p>
-    <w:p>
-      <w:pPr>
-        <w:jc w:val="center"/>
-        <w:rPr>
-          <w:i/>
-        </w:rPr>
-      </w:pPr>
-      <w:r>
-        <w:rPr>
-          <w:i/>
-        </w:rPr>
-        <w:lastRenderedPageBreak/>
-        <w:t>Nueva rama Feature_CS</w:t>
-      </w:r>
-    </w:p>
-    <w:p>
-      <w:pPr>
-        <w:jc w:val="center"/>
-        <w:rPr>
-          <w:i/>
-        </w:rPr>
-      </w:pPr>
-    </w:p>
-    <w:p>
-      <w:pPr>
-        <w:jc w:val="center"/>
-        <w:rPr>
-          <w:i/>
-        </w:rPr>
-      </w:pPr>
-      <w:r>
-        <w:rPr>
-          <w:i/>
-        </w:rPr>
-        <w:t>Operaciones de cambios</w:t>
-      </w:r>
-    </w:p>
-    <w:p>
-      <w:pPr>
-        <w:jc w:val="center"/>
-        <w:rPr>
-          <w:i/>
-        </w:rPr>
-      </w:pPr>
-    </w:p>
-    <w:p>
-      <w:pPr>
-        <w:jc w:val="center"/>
-        <w:rPr>
-          <w:i/>
-        </w:rPr>
-      </w:pPr>
-      <w:r>
-        <w:rPr>
-          <w:i/>
-        </w:rPr>
-        <w:t>Contribución final</w:t>
-      </w:r>
-    </w:p>
-    <w:p>
-      <w:pPr>
-        <w:jc w:val="center"/>
-      </w:pPr>
-    </w:p>
-    <w:p>
-      <w:pPr>
-        <w:jc w:val="center"/>
-      </w:pPr>
-    </w:p>
-    <w:p>
-      <w:pPr>
-        <w:jc w:val="center"/>
-      </w:pPr>
-    </w:p>
-    <w:p>
-      <w:pPr>
-        <w:jc w:val="center"/>
-      </w:pPr>
-    </w:p>
-    <w:p>
-      <w:pPr>
-        <w:jc w:val="center"/>
-      </w:pPr>
-    </w:p>
-    <w:p>
-      <w:pPr>
-        <w:jc w:val="center"/>
-      </w:pPr>
-    </w:p>
-    <w:p>
-      <w:pPr>
-        <w:rPr>
-          <w:b/>
-        </w:rPr>
-      </w:pPr>
-      <w:r>
-        <w:rPr>
-          <w:b/>
-        </w:rPr>
-        <w:t xml:space="preserve">Pull Request </w:t>
-      </w:r>
-      <w:r>
-        <w:rPr>
-          <w:b/>
-        </w:rPr>
-        <w:t>–</w:t>
-      </w:r>
-      <w:r>
-        <w:rPr>
-          <w:b/>
-        </w:rPr>
-        <w:t xml:space="preserve"> </w:t>
-      </w:r>
-      <w:r>
-        <w:rPr>
-          <w:b/>
-        </w:rPr>
-        <w:t xml:space="preserve">Jorge </w:t>
-      </w:r>
-      <w:r>
-        <w:rPr>
-          <w:b/>
-        </w:rPr>
-        <w:t>Ríos</w:t>
-      </w:r>
-    </w:p>
-    <w:p>
-      <w:pPr>
-        <w:jc w:val="center"/>
-      </w:pPr>
-    </w:p>
-    <w:p>
-      <w:pPr>
-        <w:jc w:val="center"/>
-        <w:rPr>
-          <w:i/>
-        </w:rPr>
-      </w:pPr>
-      <w:r>
-        <w:rPr>
-          <w:i/>
-        </w:rPr>
-        <w:t>Fork y copia del link para el clone.</w:t>
-      </w:r>
-    </w:p>
-    <w:p>
-      <w:pPr>
-        <w:jc w:val="center"/>
-        <w:rPr>
-          <w:i/>
-        </w:rPr>
-      </w:pPr>
-    </w:p>
-    <w:p>
-      <w:pPr>
-        <w:jc w:val="center"/>
-        <w:rPr>
-          <w:i/>
-        </w:rPr>
-      </w:pPr>
-      <w:r>
-        <w:rPr>
-          <w:i/>
-        </w:rPr>
-        <w:t>Nueva rama Feature_CS</w:t>
-      </w:r>
-    </w:p>
-    <w:p>
-      <w:pPr>
-        <w:jc w:val="center"/>
-        <w:rPr>
-          <w:i/>
-        </w:rPr>
-      </w:pPr>
-    </w:p>
-    <w:p>
-      <w:pPr>
-        <w:jc w:val="center"/>
-        <w:rPr>
-          <w:i/>
-        </w:rPr>
-      </w:pPr>
-      <w:r>
-        <w:rPr>
-          <w:i/>
-        </w:rPr>
-        <w:t>Operaciones de cambios</w:t>
-      </w:r>
-    </w:p>
-    <w:p>
-      <w:pPr>
-        <w:jc w:val="center"/>
-        <w:rPr>
-          <w:i/>
-        </w:rPr>
-      </w:pPr>
-    </w:p>
-    <w:p>
-      <w:pPr>
-        <w:jc w:val="center"/>
-        <w:rPr>
-          <w:i/>
-        </w:rPr>
-      </w:pPr>
-      <w:r>
-        <w:rPr>
-          <w:i/>
-        </w:rPr>
-        <w:t>Contribución final</w:t>
-      </w:r>
-    </w:p>
-    <w:p>
-      <w:pPr>
-        <w:jc w:val="center"/>
-      </w:pPr>
-    </w:p>
-    <w:p>
-      <w:pPr>
-        <w:jc w:val="center"/>
-      </w:pPr>
-    </w:p>
-    <w:p>
-      <w:pPr>
-        <w:jc w:val="center"/>
-      </w:pPr>
-    </w:p>
-    <w:p>
-      <w:pPr>
-        <w:jc w:val="center"/>
-      </w:pPr>
-    </w:p>
-    <w:p>
-      <w:pPr>
-        <w:jc w:val="center"/>
-      </w:pPr>
-    </w:p>
-    <w:p>
-      <w:pPr>
-        <w:jc w:val="center"/>
-      </w:pPr>
-    </w:p>
-    <w:p>
-      <w:pPr>
-        <w:jc w:val="center"/>
-      </w:pPr>
-    </w:p>
-    <w:p>
-      <w:pPr>
-        <w:jc w:val="center"/>
-      </w:pPr>
-    </w:p>
-    <w:p>
-      <w:pPr>
-        <w:jc w:val="center"/>
-      </w:pPr>
-    </w:p>
-    <w:p>
-      <w:pPr>
-        <w:jc w:val="center"/>
-      </w:pPr>
-    </w:p>
-    <w:p>
-      <w:pPr>
-        <w:jc w:val="center"/>
-      </w:pPr>
-    </w:p>
-    <w:p>
-      <w:pPr>
-        <w:jc w:val="center"/>
-      </w:pPr>
-    </w:p>
-    <w:p>
-      <w:pPr>
-        <w:jc w:val="center"/>
-      </w:pPr>
-    </w:p>
-    <w:p>
-      <w:pPr>
-        <w:jc w:val="center"/>
-      </w:pPr>
-    </w:p>
-    <w:p>
-      <w:pPr>
-        <w:jc w:val="center"/>
-      </w:pPr>
-    </w:p>
-    <w:p>
-      <w:pPr>
-        <w:jc w:val="center"/>
-      </w:pPr>
-    </w:p>
-    <w:p>
-      <w:pPr>
-        <w:jc w:val="center"/>
-      </w:pPr>
-    </w:p>
-    <w:p>
-      <w:pPr>
-        <w:jc w:val="center"/>
-      </w:pPr>
-    </w:p>
-    <w:p>
-      <w:pPr>
-        <w:rPr>
-          <w:b/>
-        </w:rPr>
-      </w:pPr>
-      <w:r>
-        <w:rPr>
-          <w:b/>
-        </w:rPr>
-        <w:t>Planificación en Trello</w:t>
-      </w:r>
-    </w:p>
-    <w:p>
-      <w:pPr>
-        <w:rPr>
-          <w:b/>
-        </w:rPr>
-      </w:pPr>
-    </w:p>
-    <w:p>
-      <w:pPr>
-        <w:jc w:val="center"/>
+        <w:rPr>
+          <w:iCs/>
+        </w:rPr>
+      </w:pPr>
+      <w:r>
+        <w:rPr>
+          <w:iCs/>
+        </w:rPr>
+        <w:t xml:space="preserve">Ingeniera Informática con experiencia en </w:t>
+      </w:r>
+      <w:r>
+        <w:rPr>
+          <w:iCs/>
+        </w:rPr>
+        <w:t>sector bancario.</w:t>
+      </w:r>
+    </w:p>
+    <w:p>
+      <w:pPr>
+        <w:rPr>
+          <w:iCs/>
+        </w:rPr>
+      </w:pPr>
+    </w:p>
+    <w:p>
+      <w:pPr>
+        <w:rPr>
+          <w:iCs/>
+        </w:rPr>
       </w:pPr>
       <w:r>
         <w:rPr>
@@ -3165,10 +2570,10 @@
           <w:lang w:val="es-CO"/>
         </w:rPr>
         <w:drawing>
-          <wp:inline distT="0" distB="0" distL="0" distR="0" wp14:anchorId="71C07A2C" wp14:editId="12618AD6">
-            <wp:extent cx="5943600" cy="3002280"/>
-            <wp:effectExtent l="0" t="0" r="0" b="7620"/>
-            <wp:docPr id="1" name="Imagen 1"/>
+          <wp:inline distT="0" distB="0" distL="0" distR="0" wp14:anchorId="22FDBEC1" wp14:editId="7B8BA895">
+            <wp:extent cx="5943600" cy="1315720"/>
+            <wp:effectExtent l="0" t="0" r="0" b="0"/>
+            <wp:docPr id="13" name="Imagen 13"/>
             <wp:cNvGraphicFramePr>
               <a:graphicFrameLocks xmlns:a="http://schemas.openxmlformats.org/drawingml/2006/main" noChangeAspect="1"/>
             </wp:cNvGraphicFramePr>
@@ -3188,6 +2593,1213 @@
                   <pic:spPr>
                     <a:xfrm>
                       <a:off x="0" y="0"/>
+                      <a:ext cx="5943600" cy="1315720"/>
+                    </a:xfrm>
+                    <a:prstGeom prst="rect">
+                      <a:avLst/>
+                    </a:prstGeom>
+                  </pic:spPr>
+                </pic:pic>
+              </a:graphicData>
+            </a:graphic>
+          </wp:inline>
+        </w:drawing>
+      </w:r>
+    </w:p>
+    <w:p>
+      <w:pPr>
+        <w:jc w:val="center"/>
+        <w:rPr>
+          <w:i/>
+        </w:rPr>
+      </w:pPr>
+      <w:r>
+        <w:rPr>
+          <w:i/>
+        </w:rPr>
+        <w:t>Fork y copia del link para el clone.</w:t>
+      </w:r>
+    </w:p>
+    <w:p>
+      <w:pPr>
+        <w:jc w:val="center"/>
+        <w:rPr>
+          <w:i/>
+        </w:rPr>
+      </w:pPr>
+    </w:p>
+    <w:p>
+      <w:pPr>
+        <w:jc w:val="center"/>
+        <w:rPr>
+          <w:i/>
+        </w:rPr>
+      </w:pPr>
+      <w:r>
+        <w:rPr>
+          <w:noProof/>
+          <w:lang w:val="es-CO"/>
+        </w:rPr>
+        <w:drawing>
+          <wp:inline distT="0" distB="0" distL="0" distR="0" wp14:anchorId="37CF5E5B" wp14:editId="29639736">
+            <wp:extent cx="5943600" cy="1226185"/>
+            <wp:effectExtent l="0" t="0" r="0" b="0"/>
+            <wp:docPr id="14" name="Imagen 14"/>
+            <wp:cNvGraphicFramePr>
+              <a:graphicFrameLocks xmlns:a="http://schemas.openxmlformats.org/drawingml/2006/main" noChangeAspect="1"/>
+            </wp:cNvGraphicFramePr>
+            <a:graphic xmlns:a="http://schemas.openxmlformats.org/drawingml/2006/main">
+              <a:graphicData uri="http://schemas.openxmlformats.org/drawingml/2006/picture">
+                <pic:pic xmlns:pic="http://schemas.openxmlformats.org/drawingml/2006/picture">
+                  <pic:nvPicPr>
+                    <pic:cNvPr id="1" name=""/>
+                    <pic:cNvPicPr/>
+                  </pic:nvPicPr>
+                  <pic:blipFill>
+                    <a:blip r:embed="rId15"/>
+                    <a:stretch>
+                      <a:fillRect/>
+                    </a:stretch>
+                  </pic:blipFill>
+                  <pic:spPr>
+                    <a:xfrm>
+                      <a:off x="0" y="0"/>
+                      <a:ext cx="5943600" cy="1226185"/>
+                    </a:xfrm>
+                    <a:prstGeom prst="rect">
+                      <a:avLst/>
+                    </a:prstGeom>
+                  </pic:spPr>
+                </pic:pic>
+              </a:graphicData>
+            </a:graphic>
+          </wp:inline>
+        </w:drawing>
+      </w:r>
+    </w:p>
+    <w:p>
+      <w:pPr>
+        <w:jc w:val="center"/>
+        <w:rPr>
+          <w:i/>
+        </w:rPr>
+      </w:pPr>
+      <w:r>
+        <w:rPr>
+          <w:i/>
+        </w:rPr>
+        <w:t>Nueva rama Feature_CS</w:t>
+      </w:r>
+    </w:p>
+    <w:p>
+      <w:pPr>
+        <w:jc w:val="center"/>
+        <w:rPr>
+          <w:i/>
+        </w:rPr>
+      </w:pPr>
+    </w:p>
+    <w:p>
+      <w:pPr>
+        <w:jc w:val="center"/>
+        <w:rPr>
+          <w:i/>
+        </w:rPr>
+      </w:pPr>
+      <w:r>
+        <w:rPr>
+          <w:noProof/>
+          <w:lang w:val="es-CO"/>
+        </w:rPr>
+        <w:lastRenderedPageBreak/>
+        <w:drawing>
+          <wp:inline distT="0" distB="0" distL="0" distR="0" wp14:anchorId="6CACB766" wp14:editId="3904BA84">
+            <wp:extent cx="5943600" cy="4215765"/>
+            <wp:effectExtent l="0" t="0" r="0" b="0"/>
+            <wp:docPr id="15" name="Imagen 15"/>
+            <wp:cNvGraphicFramePr>
+              <a:graphicFrameLocks xmlns:a="http://schemas.openxmlformats.org/drawingml/2006/main" noChangeAspect="1"/>
+            </wp:cNvGraphicFramePr>
+            <a:graphic xmlns:a="http://schemas.openxmlformats.org/drawingml/2006/main">
+              <a:graphicData uri="http://schemas.openxmlformats.org/drawingml/2006/picture">
+                <pic:pic xmlns:pic="http://schemas.openxmlformats.org/drawingml/2006/picture">
+                  <pic:nvPicPr>
+                    <pic:cNvPr id="1" name=""/>
+                    <pic:cNvPicPr/>
+                  </pic:nvPicPr>
+                  <pic:blipFill>
+                    <a:blip r:embed="rId16"/>
+                    <a:stretch>
+                      <a:fillRect/>
+                    </a:stretch>
+                  </pic:blipFill>
+                  <pic:spPr>
+                    <a:xfrm>
+                      <a:off x="0" y="0"/>
+                      <a:ext cx="5943600" cy="4215765"/>
+                    </a:xfrm>
+                    <a:prstGeom prst="rect">
+                      <a:avLst/>
+                    </a:prstGeom>
+                  </pic:spPr>
+                </pic:pic>
+              </a:graphicData>
+            </a:graphic>
+          </wp:inline>
+        </w:drawing>
+      </w:r>
+    </w:p>
+    <w:p>
+      <w:pPr>
+        <w:jc w:val="center"/>
+        <w:rPr>
+          <w:i/>
+        </w:rPr>
+      </w:pPr>
+      <w:r>
+        <w:rPr>
+          <w:i/>
+        </w:rPr>
+        <w:t>Operaciones de cambios</w:t>
+      </w:r>
+    </w:p>
+    <w:p>
+      <w:pPr>
+        <w:jc w:val="center"/>
+        <w:rPr>
+          <w:i/>
+        </w:rPr>
+      </w:pPr>
+    </w:p>
+    <w:p>
+      <w:pPr>
+        <w:jc w:val="center"/>
+        <w:rPr>
+          <w:i/>
+        </w:rPr>
+      </w:pPr>
+    </w:p>
+    <w:p>
+      <w:pPr>
+        <w:jc w:val="center"/>
+        <w:rPr>
+          <w:i/>
+        </w:rPr>
+      </w:pPr>
+    </w:p>
+    <w:p>
+      <w:pPr>
+        <w:jc w:val="center"/>
+        <w:rPr>
+          <w:i/>
+        </w:rPr>
+      </w:pPr>
+      <w:r>
+        <w:rPr>
+          <w:i/>
+        </w:rPr>
+        <w:t>Contribución final</w:t>
+      </w:r>
+      <w:bookmarkStart w:id="8" w:name="_GoBack"/>
+      <w:bookmarkEnd w:id="8"/>
+    </w:p>
+    <w:p>
+      <w:pPr>
+        <w:jc w:val="center"/>
+      </w:pPr>
+    </w:p>
+    <w:p>
+      <w:pPr>
+        <w:rPr>
+          <w:b/>
+        </w:rPr>
+      </w:pPr>
+      <w:r>
+        <w:rPr>
+          <w:b/>
+        </w:rPr>
+        <w:t xml:space="preserve">Pull Request </w:t>
+      </w:r>
+      <w:r>
+        <w:rPr>
+          <w:b/>
+        </w:rPr>
+        <w:t>–</w:t>
+      </w:r>
+      <w:r>
+        <w:rPr>
+          <w:b/>
+        </w:rPr>
+        <w:t xml:space="preserve"> </w:t>
+      </w:r>
+      <w:r>
+        <w:rPr>
+          <w:b/>
+        </w:rPr>
+        <w:t>Luis Fernando Ortiz</w:t>
+      </w:r>
+    </w:p>
+    <w:p>
+      <w:pPr>
+        <w:rPr>
+          <w:b/>
+        </w:rPr>
+      </w:pPr>
+      <w:r>
+        <w:rPr>
+          <w:b/>
+          <w:noProof/>
+          <w:lang w:val="es-CO"/>
+        </w:rPr>
+        <w:drawing>
+          <wp:inline distT="0" distB="0" distL="0" distR="0" wp14:anchorId="5B8348BB" wp14:editId="568A0DFE">
+            <wp:extent cx="5943600" cy="1887855"/>
+            <wp:effectExtent l="0" t="0" r="0" b="0"/>
+            <wp:docPr id="8" name="Imagen 8" descr="Interfaz de usuario gráfica, Texto, Aplicación, Correo electrónico&#10;&#10;Descripción generada automáticamente"/>
+            <wp:cNvGraphicFramePr>
+              <a:graphicFrameLocks xmlns:a="http://schemas.openxmlformats.org/drawingml/2006/main" noChangeAspect="1"/>
+            </wp:cNvGraphicFramePr>
+            <a:graphic xmlns:a="http://schemas.openxmlformats.org/drawingml/2006/main">
+              <a:graphicData uri="http://schemas.openxmlformats.org/drawingml/2006/picture">
+                <pic:pic xmlns:pic="http://schemas.openxmlformats.org/drawingml/2006/picture">
+                  <pic:nvPicPr>
+                    <pic:cNvPr id="4" name="Imagen 4" descr="Interfaz de usuario gráfica, Texto, Aplicación, Correo electrónico&#10;&#10;Descripción generada automáticamente"/>
+                    <pic:cNvPicPr/>
+                  </pic:nvPicPr>
+                  <pic:blipFill>
+                    <a:blip r:embed="rId17"/>
+                    <a:stretch>
+                      <a:fillRect/>
+                    </a:stretch>
+                  </pic:blipFill>
+                  <pic:spPr>
+                    <a:xfrm>
+                      <a:off x="0" y="0"/>
+                      <a:ext cx="5943600" cy="1887855"/>
+                    </a:xfrm>
+                    <a:prstGeom prst="rect">
+                      <a:avLst/>
+                    </a:prstGeom>
+                  </pic:spPr>
+                </pic:pic>
+              </a:graphicData>
+            </a:graphic>
+          </wp:inline>
+        </w:drawing>
+      </w:r>
+    </w:p>
+    <w:p>
+      <w:pPr>
+        <w:jc w:val="center"/>
+        <w:rPr>
+          <w:b/>
+        </w:rPr>
+      </w:pPr>
+      <w:r>
+        <w:rPr>
+          <w:b/>
+        </w:rPr>
+        <w:t>Presentación Luis Fernando Ortiz</w:t>
+      </w:r>
+    </w:p>
+    <w:p>
+      <w:pPr>
+        <w:jc w:val="center"/>
+      </w:pPr>
+      <w:r>
+        <w:rPr>
+          <w:noProof/>
+          <w:lang w:val="es-CO"/>
+        </w:rPr>
+        <w:lastRenderedPageBreak/>
+        <w:drawing>
+          <wp:inline distT="0" distB="0" distL="0" distR="0" wp14:anchorId="09479DDF" wp14:editId="1B802A43">
+            <wp:extent cx="5505490" cy="3114698"/>
+            <wp:effectExtent l="0" t="0" r="0" b="9525"/>
+            <wp:docPr id="9" name="Imagen 9" descr="Texto&#10;&#10;Descripción generada automáticamente"/>
+            <wp:cNvGraphicFramePr>
+              <a:graphicFrameLocks xmlns:a="http://schemas.openxmlformats.org/drawingml/2006/main" noChangeAspect="1"/>
+            </wp:cNvGraphicFramePr>
+            <a:graphic xmlns:a="http://schemas.openxmlformats.org/drawingml/2006/main">
+              <a:graphicData uri="http://schemas.openxmlformats.org/drawingml/2006/picture">
+                <pic:pic xmlns:pic="http://schemas.openxmlformats.org/drawingml/2006/picture">
+                  <pic:nvPicPr>
+                    <pic:cNvPr id="3" name="Imagen 3" descr="Texto&#10;&#10;Descripción generada automáticamente"/>
+                    <pic:cNvPicPr/>
+                  </pic:nvPicPr>
+                  <pic:blipFill>
+                    <a:blip r:embed="rId18"/>
+                    <a:stretch>
+                      <a:fillRect/>
+                    </a:stretch>
+                  </pic:blipFill>
+                  <pic:spPr>
+                    <a:xfrm>
+                      <a:off x="0" y="0"/>
+                      <a:ext cx="5505490" cy="3114698"/>
+                    </a:xfrm>
+                    <a:prstGeom prst="rect">
+                      <a:avLst/>
+                    </a:prstGeom>
+                  </pic:spPr>
+                </pic:pic>
+              </a:graphicData>
+            </a:graphic>
+          </wp:inline>
+        </w:drawing>
+      </w:r>
+    </w:p>
+    <w:p>
+      <w:pPr>
+        <w:jc w:val="center"/>
+        <w:rPr>
+          <w:i/>
+        </w:rPr>
+      </w:pPr>
+      <w:r>
+        <w:rPr>
+          <w:i/>
+        </w:rPr>
+        <w:t>Fork y copia del link para el clone.</w:t>
+      </w:r>
+    </w:p>
+    <w:p>
+      <w:pPr>
+        <w:jc w:val="center"/>
+        <w:rPr>
+          <w:i/>
+        </w:rPr>
+      </w:pPr>
+    </w:p>
+    <w:p>
+      <w:pPr>
+        <w:jc w:val="center"/>
+        <w:rPr>
+          <w:i/>
+        </w:rPr>
+      </w:pPr>
+      <w:r>
+        <w:rPr>
+          <w:i/>
+          <w:noProof/>
+          <w:lang w:val="es-CO"/>
+        </w:rPr>
+        <w:drawing>
+          <wp:inline distT="0" distB="0" distL="0" distR="0" wp14:anchorId="1EE2134D" wp14:editId="620B24F9">
+            <wp:extent cx="5372139" cy="1781188"/>
+            <wp:effectExtent l="0" t="0" r="0" b="9525"/>
+            <wp:docPr id="10" name="Imagen 10" descr="Texto&#10;&#10;Descripción generada automáticamente"/>
+            <wp:cNvGraphicFramePr>
+              <a:graphicFrameLocks xmlns:a="http://schemas.openxmlformats.org/drawingml/2006/main" noChangeAspect="1"/>
+            </wp:cNvGraphicFramePr>
+            <a:graphic xmlns:a="http://schemas.openxmlformats.org/drawingml/2006/main">
+              <a:graphicData uri="http://schemas.openxmlformats.org/drawingml/2006/picture">
+                <pic:pic xmlns:pic="http://schemas.openxmlformats.org/drawingml/2006/picture">
+                  <pic:nvPicPr>
+                    <pic:cNvPr id="5" name="Imagen 5" descr="Texto&#10;&#10;Descripción generada automáticamente"/>
+                    <pic:cNvPicPr/>
+                  </pic:nvPicPr>
+                  <pic:blipFill>
+                    <a:blip r:embed="rId19"/>
+                    <a:stretch>
+                      <a:fillRect/>
+                    </a:stretch>
+                  </pic:blipFill>
+                  <pic:spPr>
+                    <a:xfrm>
+                      <a:off x="0" y="0"/>
+                      <a:ext cx="5372139" cy="1781188"/>
+                    </a:xfrm>
+                    <a:prstGeom prst="rect">
+                      <a:avLst/>
+                    </a:prstGeom>
+                  </pic:spPr>
+                </pic:pic>
+              </a:graphicData>
+            </a:graphic>
+          </wp:inline>
+        </w:drawing>
+      </w:r>
+    </w:p>
+    <w:p>
+      <w:pPr>
+        <w:jc w:val="center"/>
+        <w:rPr>
+          <w:i/>
+        </w:rPr>
+      </w:pPr>
+      <w:r>
+        <w:rPr>
+          <w:i/>
+        </w:rPr>
+        <w:t>Nueva rama Feature_CS</w:t>
+      </w:r>
+    </w:p>
+    <w:p>
+      <w:pPr>
+        <w:jc w:val="center"/>
+        <w:rPr>
+          <w:i/>
+        </w:rPr>
+      </w:pPr>
+      <w:r>
+        <w:rPr>
+          <w:i/>
+          <w:noProof/>
+          <w:lang w:val="es-CO"/>
+        </w:rPr>
+        <w:lastRenderedPageBreak/>
+        <w:drawing>
+          <wp:inline distT="0" distB="0" distL="0" distR="0" wp14:anchorId="6096408B" wp14:editId="7F36F766">
+            <wp:extent cx="5457865" cy="3162323"/>
+            <wp:effectExtent l="0" t="0" r="9525" b="0"/>
+            <wp:docPr id="11" name="Imagen 11" descr="Texto&#10;&#10;Descripción generada automáticamente"/>
+            <wp:cNvGraphicFramePr>
+              <a:graphicFrameLocks xmlns:a="http://schemas.openxmlformats.org/drawingml/2006/main" noChangeAspect="1"/>
+            </wp:cNvGraphicFramePr>
+            <a:graphic xmlns:a="http://schemas.openxmlformats.org/drawingml/2006/main">
+              <a:graphicData uri="http://schemas.openxmlformats.org/drawingml/2006/picture">
+                <pic:pic xmlns:pic="http://schemas.openxmlformats.org/drawingml/2006/picture">
+                  <pic:nvPicPr>
+                    <pic:cNvPr id="6" name="Imagen 6" descr="Texto&#10;&#10;Descripción generada automáticamente"/>
+                    <pic:cNvPicPr/>
+                  </pic:nvPicPr>
+                  <pic:blipFill>
+                    <a:blip r:embed="rId20"/>
+                    <a:stretch>
+                      <a:fillRect/>
+                    </a:stretch>
+                  </pic:blipFill>
+                  <pic:spPr>
+                    <a:xfrm>
+                      <a:off x="0" y="0"/>
+                      <a:ext cx="5457865" cy="3162323"/>
+                    </a:xfrm>
+                    <a:prstGeom prst="rect">
+                      <a:avLst/>
+                    </a:prstGeom>
+                  </pic:spPr>
+                </pic:pic>
+              </a:graphicData>
+            </a:graphic>
+          </wp:inline>
+        </w:drawing>
+      </w:r>
+    </w:p>
+    <w:p>
+      <w:pPr>
+        <w:jc w:val="center"/>
+        <w:rPr>
+          <w:i/>
+        </w:rPr>
+      </w:pPr>
+      <w:r>
+        <w:rPr>
+          <w:i/>
+        </w:rPr>
+        <w:t>Operaciones de cambios</w:t>
+      </w:r>
+    </w:p>
+    <w:p>
+      <w:pPr>
+        <w:jc w:val="center"/>
+        <w:rPr>
+          <w:i/>
+        </w:rPr>
+      </w:pPr>
+      <w:r>
+        <w:rPr>
+          <w:i/>
+          <w:noProof/>
+          <w:lang w:val="es-CO"/>
+        </w:rPr>
+        <w:drawing>
+          <wp:inline distT="0" distB="0" distL="0" distR="0" wp14:anchorId="7ABDFB43" wp14:editId="655D393E">
+            <wp:extent cx="5943600" cy="3709670"/>
+            <wp:effectExtent l="0" t="0" r="0" b="5080"/>
+            <wp:docPr id="12" name="Imagen 12" descr="Interfaz de usuario gráfica, Texto, Aplicación, Correo electrónico&#10;&#10;Descripción generada automáticamente"/>
+            <wp:cNvGraphicFramePr>
+              <a:graphicFrameLocks xmlns:a="http://schemas.openxmlformats.org/drawingml/2006/main" noChangeAspect="1"/>
+            </wp:cNvGraphicFramePr>
+            <a:graphic xmlns:a="http://schemas.openxmlformats.org/drawingml/2006/main">
+              <a:graphicData uri="http://schemas.openxmlformats.org/drawingml/2006/picture">
+                <pic:pic xmlns:pic="http://schemas.openxmlformats.org/drawingml/2006/picture">
+                  <pic:nvPicPr>
+                    <pic:cNvPr id="7" name="Imagen 7" descr="Interfaz de usuario gráfica, Texto, Aplicación, Correo electrónico&#10;&#10;Descripción generada automáticamente"/>
+                    <pic:cNvPicPr/>
+                  </pic:nvPicPr>
+                  <pic:blipFill>
+                    <a:blip r:embed="rId21"/>
+                    <a:stretch>
+                      <a:fillRect/>
+                    </a:stretch>
+                  </pic:blipFill>
+                  <pic:spPr>
+                    <a:xfrm>
+                      <a:off x="0" y="0"/>
+                      <a:ext cx="5943600" cy="3709670"/>
+                    </a:xfrm>
+                    <a:prstGeom prst="rect">
+                      <a:avLst/>
+                    </a:prstGeom>
+                  </pic:spPr>
+                </pic:pic>
+              </a:graphicData>
+            </a:graphic>
+          </wp:inline>
+        </w:drawing>
+      </w:r>
+    </w:p>
+    <w:p>
+      <w:pPr>
+        <w:jc w:val="center"/>
+        <w:rPr>
+          <w:i/>
+        </w:rPr>
+      </w:pPr>
+      <w:r>
+        <w:rPr>
+          <w:i/>
+        </w:rPr>
+        <w:t>Contribución final</w:t>
+      </w:r>
+    </w:p>
+    <w:p>
+      <w:pPr>
+        <w:jc w:val="center"/>
+      </w:pPr>
+    </w:p>
+    <w:p>
+      <w:pPr>
+        <w:jc w:val="center"/>
+      </w:pPr>
+    </w:p>
+    <w:p>
+      <w:pPr>
+        <w:jc w:val="center"/>
+      </w:pPr>
+    </w:p>
+    <w:p>
+      <w:pPr>
+        <w:jc w:val="center"/>
+      </w:pPr>
+    </w:p>
+    <w:p>
+      <w:pPr>
+        <w:jc w:val="center"/>
+      </w:pPr>
+    </w:p>
+    <w:p>
+      <w:pPr>
+        <w:jc w:val="center"/>
+      </w:pPr>
+    </w:p>
+    <w:p>
+      <w:pPr>
+        <w:rPr>
+          <w:b/>
+        </w:rPr>
+      </w:pPr>
+      <w:r>
+        <w:rPr>
+          <w:b/>
+        </w:rPr>
+        <w:t xml:space="preserve">Pull Request </w:t>
+      </w:r>
+      <w:r>
+        <w:rPr>
+          <w:b/>
+        </w:rPr>
+        <w:t>–</w:t>
+      </w:r>
+      <w:r>
+        <w:rPr>
+          <w:b/>
+        </w:rPr>
+        <w:t xml:space="preserve"> </w:t>
+      </w:r>
+      <w:r>
+        <w:rPr>
+          <w:b/>
+        </w:rPr>
+        <w:t xml:space="preserve">Jorge </w:t>
+      </w:r>
+      <w:r>
+        <w:rPr>
+          <w:b/>
+        </w:rPr>
+        <w:t>Ríos</w:t>
+      </w:r>
+    </w:p>
+    <w:p>
+      <w:pPr>
+        <w:jc w:val="center"/>
+      </w:pPr>
+      <w:r>
+        <w:rPr>
+          <w:noProof/>
+          <w:lang w:val="es-CO"/>
+        </w:rPr>
+        <w:drawing>
+          <wp:inline distT="0" distB="0" distL="0" distR="0" wp14:anchorId="57DBE1E6" wp14:editId="29761510">
+            <wp:extent cx="5173980" cy="2722420"/>
+            <wp:effectExtent l="0" t="0" r="7620" b="1905"/>
+            <wp:docPr id="4" name="Imagen 4"/>
+            <wp:cNvGraphicFramePr>
+              <a:graphicFrameLocks xmlns:a="http://schemas.openxmlformats.org/drawingml/2006/main" noChangeAspect="1"/>
+            </wp:cNvGraphicFramePr>
+            <a:graphic xmlns:a="http://schemas.openxmlformats.org/drawingml/2006/main">
+              <a:graphicData uri="http://schemas.openxmlformats.org/drawingml/2006/picture">
+                <pic:pic xmlns:pic="http://schemas.openxmlformats.org/drawingml/2006/picture">
+                  <pic:nvPicPr>
+                    <pic:cNvPr id="1" name=""/>
+                    <pic:cNvPicPr/>
+                  </pic:nvPicPr>
+                  <pic:blipFill>
+                    <a:blip r:embed="rId22"/>
+                    <a:stretch>
+                      <a:fillRect/>
+                    </a:stretch>
+                  </pic:blipFill>
+                  <pic:spPr>
+                    <a:xfrm>
+                      <a:off x="0" y="0"/>
+                      <a:ext cx="5183006" cy="2727169"/>
+                    </a:xfrm>
+                    <a:prstGeom prst="rect">
+                      <a:avLst/>
+                    </a:prstGeom>
+                  </pic:spPr>
+                </pic:pic>
+              </a:graphicData>
+            </a:graphic>
+          </wp:inline>
+        </w:drawing>
+      </w:r>
+    </w:p>
+    <w:p>
+      <w:pPr>
+        <w:jc w:val="center"/>
+        <w:rPr>
+          <w:i/>
+        </w:rPr>
+      </w:pPr>
+      <w:r>
+        <w:rPr>
+          <w:i/>
+        </w:rPr>
+        <w:t xml:space="preserve">Presentación Jorge </w:t>
+      </w:r>
+      <w:r>
+        <w:rPr>
+          <w:i/>
+        </w:rPr>
+        <w:t>Ríos</w:t>
+      </w:r>
+    </w:p>
+    <w:p>
+      <w:pPr>
+        <w:jc w:val="center"/>
+      </w:pPr>
+      <w:r>
+        <w:rPr>
+          <w:noProof/>
+          <w:lang w:val="es-CO"/>
+        </w:rPr>
+        <w:drawing>
+          <wp:inline distT="0" distB="0" distL="0" distR="0" wp14:anchorId="3212DEDB" wp14:editId="18FC3B72">
+            <wp:extent cx="5433531" cy="1280271"/>
+            <wp:effectExtent l="0" t="0" r="0" b="0"/>
+            <wp:docPr id="5" name="Imagen 5"/>
+            <wp:cNvGraphicFramePr>
+              <a:graphicFrameLocks xmlns:a="http://schemas.openxmlformats.org/drawingml/2006/main" noChangeAspect="1"/>
+            </wp:cNvGraphicFramePr>
+            <a:graphic xmlns:a="http://schemas.openxmlformats.org/drawingml/2006/main">
+              <a:graphicData uri="http://schemas.openxmlformats.org/drawingml/2006/picture">
+                <pic:pic xmlns:pic="http://schemas.openxmlformats.org/drawingml/2006/picture">
+                  <pic:nvPicPr>
+                    <pic:cNvPr id="1" name=""/>
+                    <pic:cNvPicPr/>
+                  </pic:nvPicPr>
+                  <pic:blipFill>
+                    <a:blip r:embed="rId23"/>
+                    <a:stretch>
+                      <a:fillRect/>
+                    </a:stretch>
+                  </pic:blipFill>
+                  <pic:spPr>
+                    <a:xfrm>
+                      <a:off x="0" y="0"/>
+                      <a:ext cx="5433531" cy="1280271"/>
+                    </a:xfrm>
+                    <a:prstGeom prst="rect">
+                      <a:avLst/>
+                    </a:prstGeom>
+                  </pic:spPr>
+                </pic:pic>
+              </a:graphicData>
+            </a:graphic>
+          </wp:inline>
+        </w:drawing>
+      </w:r>
+    </w:p>
+    <w:p>
+      <w:pPr>
+        <w:jc w:val="center"/>
+        <w:rPr>
+          <w:i/>
+        </w:rPr>
+      </w:pPr>
+      <w:r>
+        <w:rPr>
+          <w:i/>
+        </w:rPr>
+        <w:t>Fork y copia del link para el clone.</w:t>
+      </w:r>
+    </w:p>
+    <w:p>
+      <w:pPr>
+        <w:jc w:val="center"/>
+        <w:rPr>
+          <w:b/>
+          <w:i/>
+        </w:rPr>
+      </w:pPr>
+    </w:p>
+    <w:p>
+      <w:pPr>
+        <w:jc w:val="center"/>
+        <w:rPr>
+          <w:i/>
+        </w:rPr>
+      </w:pPr>
+    </w:p>
+    <w:p>
+      <w:pPr>
+        <w:jc w:val="center"/>
+        <w:rPr>
+          <w:i/>
+        </w:rPr>
+      </w:pPr>
+      <w:r>
+        <w:rPr>
+          <w:i/>
+          <w:noProof/>
+          <w:lang w:val="es-CO"/>
+        </w:rPr>
+        <w:drawing>
+          <wp:inline distT="0" distB="0" distL="0" distR="0" wp14:anchorId="1F814D9F" wp14:editId="3E8B91FF">
+            <wp:extent cx="5555461" cy="1783235"/>
+            <wp:effectExtent l="0" t="0" r="7620" b="7620"/>
+            <wp:docPr id="6" name="Imagen 6"/>
+            <wp:cNvGraphicFramePr>
+              <a:graphicFrameLocks xmlns:a="http://schemas.openxmlformats.org/drawingml/2006/main" noChangeAspect="1"/>
+            </wp:cNvGraphicFramePr>
+            <a:graphic xmlns:a="http://schemas.openxmlformats.org/drawingml/2006/main">
+              <a:graphicData uri="http://schemas.openxmlformats.org/drawingml/2006/picture">
+                <pic:pic xmlns:pic="http://schemas.openxmlformats.org/drawingml/2006/picture">
+                  <pic:nvPicPr>
+                    <pic:cNvPr id="1" name=""/>
+                    <pic:cNvPicPr/>
+                  </pic:nvPicPr>
+                  <pic:blipFill>
+                    <a:blip r:embed="rId24"/>
+                    <a:stretch>
+                      <a:fillRect/>
+                    </a:stretch>
+                  </pic:blipFill>
+                  <pic:spPr>
+                    <a:xfrm>
+                      <a:off x="0" y="0"/>
+                      <a:ext cx="5555461" cy="1783235"/>
+                    </a:xfrm>
+                    <a:prstGeom prst="rect">
+                      <a:avLst/>
+                    </a:prstGeom>
+                  </pic:spPr>
+                </pic:pic>
+              </a:graphicData>
+            </a:graphic>
+          </wp:inline>
+        </w:drawing>
+      </w:r>
+    </w:p>
+    <w:p>
+      <w:pPr>
+        <w:jc w:val="center"/>
+        <w:rPr>
+          <w:i/>
+        </w:rPr>
+      </w:pPr>
+      <w:r>
+        <w:rPr>
+          <w:i/>
+        </w:rPr>
+        <w:lastRenderedPageBreak/>
+        <w:t xml:space="preserve">Nueva rama </w:t>
+      </w:r>
+      <w:proofErr w:type="spellStart"/>
+      <w:r>
+        <w:rPr>
+          <w:i/>
+        </w:rPr>
+        <w:t>Feature_jr</w:t>
+      </w:r>
+      <w:proofErr w:type="spellEnd"/>
+    </w:p>
+    <w:p>
+      <w:pPr>
+        <w:jc w:val="center"/>
+        <w:rPr>
+          <w:i/>
+        </w:rPr>
+      </w:pPr>
+    </w:p>
+    <w:p>
+      <w:pPr>
+        <w:jc w:val="center"/>
+        <w:rPr>
+          <w:i/>
+        </w:rPr>
+      </w:pPr>
+      <w:r>
+        <w:rPr>
+          <w:i/>
+          <w:noProof/>
+          <w:lang w:val="es-CO"/>
+        </w:rPr>
+        <w:drawing>
+          <wp:inline distT="0" distB="0" distL="0" distR="0" wp14:anchorId="0B6CB72F" wp14:editId="64BC4DDB">
+            <wp:extent cx="5456393" cy="2530059"/>
+            <wp:effectExtent l="0" t="0" r="0" b="3810"/>
+            <wp:docPr id="7" name="Imagen 7"/>
+            <wp:cNvGraphicFramePr>
+              <a:graphicFrameLocks xmlns:a="http://schemas.openxmlformats.org/drawingml/2006/main" noChangeAspect="1"/>
+            </wp:cNvGraphicFramePr>
+            <a:graphic xmlns:a="http://schemas.openxmlformats.org/drawingml/2006/main">
+              <a:graphicData uri="http://schemas.openxmlformats.org/drawingml/2006/picture">
+                <pic:pic xmlns:pic="http://schemas.openxmlformats.org/drawingml/2006/picture">
+                  <pic:nvPicPr>
+                    <pic:cNvPr id="1" name=""/>
+                    <pic:cNvPicPr/>
+                  </pic:nvPicPr>
+                  <pic:blipFill>
+                    <a:blip r:embed="rId25"/>
+                    <a:stretch>
+                      <a:fillRect/>
+                    </a:stretch>
+                  </pic:blipFill>
+                  <pic:spPr>
+                    <a:xfrm>
+                      <a:off x="0" y="0"/>
+                      <a:ext cx="5456393" cy="2530059"/>
+                    </a:xfrm>
+                    <a:prstGeom prst="rect">
+                      <a:avLst/>
+                    </a:prstGeom>
+                  </pic:spPr>
+                </pic:pic>
+              </a:graphicData>
+            </a:graphic>
+          </wp:inline>
+        </w:drawing>
+      </w:r>
+    </w:p>
+    <w:p>
+      <w:pPr>
+        <w:jc w:val="center"/>
+        <w:rPr>
+          <w:i/>
+        </w:rPr>
+      </w:pPr>
+      <w:r>
+        <w:rPr>
+          <w:i/>
+        </w:rPr>
+        <w:t>Operaciones de cambios</w:t>
+      </w:r>
+    </w:p>
+    <w:p>
+      <w:pPr>
+        <w:jc w:val="center"/>
+        <w:rPr>
+          <w:i/>
+        </w:rPr>
+      </w:pPr>
+    </w:p>
+    <w:p>
+      <w:pPr>
+        <w:jc w:val="center"/>
+        <w:rPr>
+          <w:i/>
+        </w:rPr>
+      </w:pPr>
+      <w:r>
+        <w:rPr>
+          <w:i/>
+        </w:rPr>
+        <w:t>Contribución final</w:t>
+      </w:r>
+    </w:p>
+    <w:p>
+      <w:pPr>
+        <w:jc w:val="center"/>
+      </w:pPr>
+    </w:p>
+    <w:p>
+      <w:pPr>
+        <w:rPr>
+          <w:b/>
+        </w:rPr>
+      </w:pPr>
+      <w:r>
+        <w:rPr>
+          <w:b/>
+        </w:rPr>
+        <w:t xml:space="preserve">Pull Request </w:t>
+      </w:r>
+      <w:r>
+        <w:rPr>
+          <w:b/>
+        </w:rPr>
+        <w:t>–</w:t>
+      </w:r>
+      <w:r>
+        <w:rPr>
+          <w:b/>
+        </w:rPr>
+        <w:t xml:space="preserve"> </w:t>
+      </w:r>
+      <w:r>
+        <w:rPr>
+          <w:b/>
+        </w:rPr>
+        <w:t>Slayder Rivera</w:t>
+      </w:r>
+    </w:p>
+    <w:p>
+      <w:pPr>
+        <w:jc w:val="center"/>
+      </w:pPr>
+    </w:p>
+    <w:p>
+      <w:pPr>
+        <w:jc w:val="center"/>
+        <w:rPr>
+          <w:i/>
+        </w:rPr>
+      </w:pPr>
+      <w:r>
+        <w:rPr>
+          <w:i/>
+        </w:rPr>
+        <w:t>Fork y copia del link para el clone.</w:t>
+      </w:r>
+    </w:p>
+    <w:p>
+      <w:pPr>
+        <w:jc w:val="center"/>
+        <w:rPr>
+          <w:i/>
+        </w:rPr>
+      </w:pPr>
+    </w:p>
+    <w:p>
+      <w:pPr>
+        <w:jc w:val="center"/>
+        <w:rPr>
+          <w:i/>
+        </w:rPr>
+      </w:pPr>
+      <w:r>
+        <w:rPr>
+          <w:i/>
+        </w:rPr>
+        <w:t>Nueva rama Feature_CS</w:t>
+      </w:r>
+    </w:p>
+    <w:p>
+      <w:pPr>
+        <w:jc w:val="center"/>
+        <w:rPr>
+          <w:i/>
+        </w:rPr>
+      </w:pPr>
+    </w:p>
+    <w:p>
+      <w:pPr>
+        <w:jc w:val="center"/>
+        <w:rPr>
+          <w:i/>
+        </w:rPr>
+      </w:pPr>
+      <w:r>
+        <w:rPr>
+          <w:i/>
+        </w:rPr>
+        <w:t>Operaciones de cambios</w:t>
+      </w:r>
+    </w:p>
+    <w:p>
+      <w:pPr>
+        <w:jc w:val="center"/>
+        <w:rPr>
+          <w:i/>
+        </w:rPr>
+      </w:pPr>
+    </w:p>
+    <w:p>
+      <w:pPr>
+        <w:jc w:val="center"/>
+        <w:rPr>
+          <w:i/>
+        </w:rPr>
+      </w:pPr>
+      <w:r>
+        <w:rPr>
+          <w:i/>
+        </w:rPr>
+        <w:t>Contribución final</w:t>
+      </w:r>
+    </w:p>
+    <w:p>
+      <w:pPr>
+        <w:jc w:val="center"/>
+      </w:pPr>
+    </w:p>
+    <w:p>
+      <w:pPr>
+        <w:jc w:val="center"/>
+      </w:pPr>
+    </w:p>
+    <w:p>
+      <w:pPr>
+        <w:jc w:val="center"/>
+      </w:pPr>
+    </w:p>
+    <w:p>
+      <w:pPr>
+        <w:jc w:val="center"/>
+      </w:pPr>
+    </w:p>
+    <w:p>
+      <w:pPr>
+        <w:jc w:val="center"/>
+      </w:pPr>
+    </w:p>
+    <w:p>
+      <w:pPr>
+        <w:jc w:val="center"/>
+      </w:pPr>
+    </w:p>
+    <w:p>
+      <w:pPr>
+        <w:jc w:val="center"/>
+      </w:pPr>
+    </w:p>
+    <w:p>
+      <w:pPr>
+        <w:jc w:val="center"/>
+      </w:pPr>
+    </w:p>
+    <w:p>
+      <w:pPr>
+        <w:jc w:val="center"/>
+      </w:pPr>
+    </w:p>
+    <w:p>
+      <w:pPr>
+        <w:jc w:val="center"/>
+      </w:pPr>
+    </w:p>
+    <w:p>
+      <w:pPr>
+        <w:jc w:val="center"/>
+      </w:pPr>
+    </w:p>
+    <w:p>
+      <w:pPr>
+        <w:jc w:val="center"/>
+      </w:pPr>
+    </w:p>
+    <w:p>
+      <w:pPr>
+        <w:jc w:val="center"/>
+      </w:pPr>
+    </w:p>
+    <w:p>
+      <w:pPr>
+        <w:jc w:val="center"/>
+      </w:pPr>
+    </w:p>
+    <w:p>
+      <w:pPr>
+        <w:jc w:val="center"/>
+      </w:pPr>
+    </w:p>
+    <w:p>
+      <w:pPr>
+        <w:jc w:val="center"/>
+      </w:pPr>
+    </w:p>
+    <w:p>
+      <w:pPr>
+        <w:jc w:val="center"/>
+      </w:pPr>
+    </w:p>
+    <w:p>
+      <w:pPr>
+        <w:rPr>
+          <w:b/>
+        </w:rPr>
+      </w:pPr>
+      <w:r>
+        <w:rPr>
+          <w:b/>
+        </w:rPr>
+        <w:t>Planificación en Trello</w:t>
+      </w:r>
+    </w:p>
+    <w:p>
+      <w:pPr>
+        <w:rPr>
+          <w:b/>
+        </w:rPr>
+      </w:pPr>
+    </w:p>
+    <w:p>
+      <w:pPr>
+        <w:jc w:val="center"/>
+      </w:pPr>
+      <w:r>
+        <w:rPr>
+          <w:noProof/>
+          <w:lang w:val="es-CO"/>
+        </w:rPr>
+        <w:drawing>
+          <wp:inline distT="0" distB="0" distL="0" distR="0" wp14:anchorId="71C07A2C" wp14:editId="12618AD6">
+            <wp:extent cx="5943600" cy="3002280"/>
+            <wp:effectExtent l="0" t="0" r="0" b="7620"/>
+            <wp:docPr id="1" name="Imagen 1"/>
+            <wp:cNvGraphicFramePr>
+              <a:graphicFrameLocks xmlns:a="http://schemas.openxmlformats.org/drawingml/2006/main" noChangeAspect="1"/>
+            </wp:cNvGraphicFramePr>
+            <a:graphic xmlns:a="http://schemas.openxmlformats.org/drawingml/2006/main">
+              <a:graphicData uri="http://schemas.openxmlformats.org/drawingml/2006/picture">
+                <pic:pic xmlns:pic="http://schemas.openxmlformats.org/drawingml/2006/picture">
+                  <pic:nvPicPr>
+                    <pic:cNvPr id="1" name=""/>
+                    <pic:cNvPicPr/>
+                  </pic:nvPicPr>
+                  <pic:blipFill>
+                    <a:blip r:embed="rId26"/>
+                    <a:stretch>
+                      <a:fillRect/>
+                    </a:stretch>
+                  </pic:blipFill>
+                  <pic:spPr>
+                    <a:xfrm>
+                      <a:off x="0" y="0"/>
                       <a:ext cx="5943600" cy="3002280"/>
                     </a:xfrm>
                     <a:prstGeom prst="rect">
@@ -3211,9 +3823,9 @@
     <w:p/>
     <w:p/>
     <w:sectPr>
-      <w:headerReference w:type="default" r:id="rId15"/>
-      <w:headerReference w:type="first" r:id="rId16"/>
-      <w:footerReference w:type="first" r:id="rId17"/>
+      <w:headerReference w:type="default" r:id="rId27"/>
+      <w:headerReference w:type="first" r:id="rId28"/>
+      <w:footerReference w:type="first" r:id="rId29"/>
       <w:pgSz w:w="12240" w:h="15840"/>
       <w:pgMar w:top="1080" w:right="1440" w:bottom="1080" w:left="1440" w:header="0" w:footer="720" w:gutter="0"/>
       <w:pgNumType w:start="0"/>
@@ -3336,7 +3948,7 @@
         <w:noProof/>
         <w:color w:val="000000"/>
       </w:rPr>
-      <w:t>7</w:t>
+      <w:t>11</w:t>
     </w:r>
     <w:r>
       <w:rPr>

</xml_diff>